<commit_message>
style changes + summary
</commit_message>
<xml_diff>
--- a/stronaTytulowa.docx
+++ b/stronaTytulowa.docx
@@ -421,7 +421,61 @@
           <w:sz w:val="22"/>
           <w:szCs w:val="22"/>
         </w:rPr>
-        <w:t>Katedrze oprogramowania systemów informatycznych</w:t>
+        <w:t xml:space="preserve">Katedrze </w:t>
+      </w:r>
+      <w:r>
+        <w:rPr>
+          <w:rFonts w:ascii="Arial" w:hAnsi="Arial" w:cs="Arial"/>
+          <w:color w:val="4D4D4D"/>
+          <w:sz w:val="22"/>
+          <w:szCs w:val="22"/>
+        </w:rPr>
+        <w:t>O</w:t>
+      </w:r>
+      <w:r>
+        <w:rPr>
+          <w:rFonts w:ascii="Arial" w:hAnsi="Arial" w:cs="Arial"/>
+          <w:color w:val="4D4D4D"/>
+          <w:sz w:val="22"/>
+          <w:szCs w:val="22"/>
+        </w:rPr>
+        <w:t xml:space="preserve">programowania </w:t>
+      </w:r>
+      <w:r>
+        <w:rPr>
+          <w:rFonts w:ascii="Arial" w:hAnsi="Arial" w:cs="Arial"/>
+          <w:color w:val="4D4D4D"/>
+          <w:sz w:val="22"/>
+          <w:szCs w:val="22"/>
+        </w:rPr>
+        <w:t>S</w:t>
+      </w:r>
+      <w:r>
+        <w:rPr>
+          <w:rFonts w:ascii="Arial" w:hAnsi="Arial" w:cs="Arial"/>
+          <w:color w:val="4D4D4D"/>
+          <w:sz w:val="22"/>
+          <w:szCs w:val="22"/>
+        </w:rPr>
+        <w:t xml:space="preserve">ystemów </w:t>
+      </w:r>
+      <w:r>
+        <w:rPr>
+          <w:rFonts w:ascii="Arial" w:hAnsi="Arial" w:cs="Arial"/>
+          <w:color w:val="4D4D4D"/>
+          <w:sz w:val="22"/>
+          <w:szCs w:val="22"/>
+        </w:rPr>
+        <w:t>I</w:t>
+      </w:r>
+      <w:r>
+        <w:rPr>
+          <w:rFonts w:ascii="Arial" w:hAnsi="Arial" w:cs="Arial"/>
+          <w:color w:val="4D4D4D"/>
+          <w:sz w:val="22"/>
+          <w:szCs w:val="22"/>
+        </w:rPr>
+        <w:t>nformatycznych</w:t>
       </w:r>
     </w:p>
     <w:p>

</xml_diff>